<commit_message>
able to fetch email based on mapping for the client
</commit_message>
<xml_diff>
--- a/api-controller/scripts/example-docs/nomination_holder.docx
+++ b/api-controller/scripts/example-docs/nomination_holder.docx
@@ -61,6 +61,8 @@
                 <w:szCs w:val="22"/>
               </w:rPr>
             </w:pPr>
+            <w:bookmarkStart w:id="0" w:name="_GoBack"/>
+            <w:bookmarkEnd w:id="0"/>
             <w:r>
               <w:rPr>
                 <w:color w:val="FFFFFF"/>
@@ -101,7 +103,15 @@
             </w:r>
             <w:r>
               <w:tab/>
-              <w:t>{{jmf_client_name}}</w:t>
+              <w:t>{{</w:t>
+            </w:r>
+            <w:proofErr w:type="spellStart"/>
+            <w:r>
+              <w:t>jmf_client_name</w:t>
+            </w:r>
+            <w:proofErr w:type="spellEnd"/>
+            <w:r>
+              <w:t>}}</w:t>
             </w:r>
           </w:p>
         </w:tc>
@@ -127,7 +137,23 @@
               <w:spacing w:before="100" w:after="100"/>
             </w:pPr>
             <w:r>
-              <w:t>License                    {{jmf_client_license}}</w:t>
+              <w:t xml:space="preserve">License                 </w:t>
+            </w:r>
+            <w:proofErr w:type="gramStart"/>
+            <w:r>
+              <w:t xml:space="preserve">   {</w:t>
+            </w:r>
+            <w:proofErr w:type="gramEnd"/>
+            <w:r>
+              <w:t>{</w:t>
+            </w:r>
+            <w:proofErr w:type="spellStart"/>
+            <w:r>
+              <w:t>jmf_client_license</w:t>
+            </w:r>
+            <w:proofErr w:type="spellEnd"/>
+            <w:r>
+              <w:t>}}</w:t>
             </w:r>
           </w:p>
         </w:tc>
@@ -154,12 +180,7 @@
               <w:spacing w:before="100" w:after="100"/>
             </w:pPr>
             <w:r>
-              <w:t>Workers</w:t>
-            </w:r>
-            <w:bookmarkStart w:id="0" w:name="_GoBack"/>
-            <w:bookmarkEnd w:id="0"/>
-            <w:r>
-              <w:t xml:space="preserve"> Compensation Insurer and Policy Number/s:</w:t>
+              <w:t>Workers Compensation Insurer and Policy Number/s:</w:t>
             </w:r>
           </w:p>
         </w:tc>
@@ -185,7 +206,23 @@
               <w:spacing w:before="100" w:after="100"/>
             </w:pPr>
             <w:r>
-              <w:t>{{worker_compensation_insurer}} {{worker_policy_number}}</w:t>
+              <w:t>{{</w:t>
+            </w:r>
+            <w:proofErr w:type="spellStart"/>
+            <w:r>
+              <w:t>worker_compensation_insurer</w:t>
+            </w:r>
+            <w:proofErr w:type="spellEnd"/>
+            <w:r>
+              <w:t>}} {{</w:t>
+            </w:r>
+            <w:proofErr w:type="spellStart"/>
+            <w:r>
+              <w:t>worker_policy_number</w:t>
+            </w:r>
+            <w:proofErr w:type="spellEnd"/>
+            <w:r>
+              <w:t>}}</w:t>
             </w:r>
           </w:p>
         </w:tc>
@@ -238,7 +275,15 @@
               <w:spacing w:before="100" w:after="100"/>
             </w:pPr>
             <w:r>
-              <w:t>{{jmf_client_address}}</w:t>
+              <w:t>{{</w:t>
+            </w:r>
+            <w:proofErr w:type="spellStart"/>
+            <w:r>
+              <w:t>jmf_client_address</w:t>
+            </w:r>
+            <w:proofErr w:type="spellEnd"/>
+            <w:r>
+              <w:t>}}</w:t>
             </w:r>
           </w:p>
         </w:tc>
@@ -332,7 +377,15 @@
               <w:spacing w:before="100" w:after="100"/>
             </w:pPr>
             <w:r>
-              <w:t>{{jmf_client_telephone}}</w:t>
+              <w:t>{{</w:t>
+            </w:r>
+            <w:proofErr w:type="spellStart"/>
+            <w:r>
+              <w:t>jmf_client_telephone</w:t>
+            </w:r>
+            <w:proofErr w:type="spellEnd"/>
+            <w:r>
+              <w:t>}}</w:t>
             </w:r>
           </w:p>
         </w:tc>
@@ -373,7 +426,15 @@
               <w:spacing w:before="100" w:after="100"/>
             </w:pPr>
             <w:r>
-              <w:t>{{jmf_client_fax}}</w:t>
+              <w:t>{{</w:t>
+            </w:r>
+            <w:proofErr w:type="spellStart"/>
+            <w:r>
+              <w:t>jmf_client_fax</w:t>
+            </w:r>
+            <w:proofErr w:type="spellEnd"/>
+            <w:r>
+              <w:t>}}</w:t>
             </w:r>
           </w:p>
         </w:tc>
@@ -427,7 +488,15 @@
               <w:spacing w:before="100" w:after="100"/>
             </w:pPr>
             <w:r>
-              <w:t>{{jmf_client_email}}</w:t>
+              <w:t>{{</w:t>
+            </w:r>
+            <w:proofErr w:type="spellStart"/>
+            <w:r>
+              <w:t>jmf_client_email</w:t>
+            </w:r>
+            <w:proofErr w:type="spellEnd"/>
+            <w:r>
+              <w:t>}}</w:t>
             </w:r>
           </w:p>
         </w:tc>
@@ -539,7 +608,15 @@
               <w:spacing w:before="100" w:after="100"/>
             </w:pPr>
             <w:r>
-              <w:t>{{jmf_client_name}}</w:t>
+              <w:t>{{</w:t>
+            </w:r>
+            <w:proofErr w:type="spellStart"/>
+            <w:r>
+              <w:t>jmf_client_name</w:t>
+            </w:r>
+            <w:proofErr w:type="spellEnd"/>
+            <w:r>
+              <w:t>}}</w:t>
             </w:r>
           </w:p>
         </w:tc>
@@ -694,9 +771,6 @@
             <w:pPr>
               <w:spacing w:before="100" w:after="100"/>
             </w:pPr>
-            <w:r>
-              <w:t>{{jmf_doc_generator_name}}</w:t>
-            </w:r>
           </w:p>
         </w:tc>
         <w:tc>
@@ -713,6 +787,17 @@
             <w:pPr>
               <w:spacing w:before="100" w:after="100"/>
             </w:pPr>
+            <w:r>
+              <w:t>{{</w:t>
+            </w:r>
+            <w:proofErr w:type="spellStart"/>
+            <w:r>
+              <w:t>jmf_created_date</w:t>
+            </w:r>
+            <w:proofErr w:type="spellEnd"/>
+            <w:r>
+              <w:t>}}</w:t>
+            </w:r>
           </w:p>
         </w:tc>
       </w:tr>
@@ -777,7 +862,27 @@
                 <w:sz w:val="22"/>
                 <w:szCs w:val="22"/>
               </w:rPr>
-              <w:t>THE {{jmf_health_service_contractor}} GROUP</w:t>
+              <w:t>THE {{</w:t>
+            </w:r>
+            <w:proofErr w:type="spellStart"/>
+            <w:r>
+              <w:rPr>
+                <w:b/>
+                <w:color w:val="FFFFFF"/>
+                <w:sz w:val="22"/>
+                <w:szCs w:val="22"/>
+              </w:rPr>
+              <w:t>jmf_health_service_contractor</w:t>
+            </w:r>
+            <w:proofErr w:type="spellEnd"/>
+            <w:r>
+              <w:rPr>
+                <w:b/>
+                <w:color w:val="FFFFFF"/>
+                <w:sz w:val="22"/>
+                <w:szCs w:val="22"/>
+              </w:rPr>
+              <w:t>}} GROUP</w:t>
             </w:r>
           </w:p>
         </w:tc>
@@ -845,6 +950,7 @@
                 <w:color w:val="FFFFFF"/>
               </w:rPr>
             </w:pPr>
+            <w:proofErr w:type="spellStart"/>
             <w:r>
               <w:rPr>
                 <w:b/>
@@ -852,6 +958,7 @@
               </w:rPr>
               <w:t>xxxxxxxx</w:t>
             </w:r>
+            <w:proofErr w:type="spellEnd"/>
           </w:p>
           <w:p>
             <w:pPr>

</xml_diff>